<commit_message>
add css exercise 4
</commit_message>
<xml_diff>
--- a/Exercises/03 CSS/CSS 4 Exercises.docx
+++ b/Exercises/03 CSS/CSS 4 Exercises.docx
@@ -27,7 +27,88 @@
         <w:t xml:space="preserve">Sep </w:t>
       </w:r>
       <w:r>
-        <w:t>19</w:t>
+        <w:t>20</w:t>
+      </w:r>
+    </w:p>
+    <w:p>
+      <w:pPr>
+        <w:pStyle w:val="Heading1"/>
+      </w:pPr>
+      <w:r>
+        <w:t>Exercise 1 (Positioning)</w:t>
+      </w:r>
+    </w:p>
+    <w:p>
+      <w:r>
+        <w:t>Go back to your website and apply the following:</w:t>
+      </w:r>
+    </w:p>
+    <w:p>
+      <w:pPr>
+        <w:pStyle w:val="ListParagraph"/>
+        <w:numPr>
+          <w:ilvl w:val="0"/>
+          <w:numId w:val="31"/>
+        </w:numPr>
+      </w:pPr>
+      <w:r>
+        <w:t>Look for a section that is not part of the main flow of content and set it to the right or left side of the page</w:t>
+      </w:r>
+    </w:p>
+    <w:p>
+      <w:pPr>
+        <w:pStyle w:val="ListParagraph"/>
+        <w:numPr>
+          <w:ilvl w:val="0"/>
+          <w:numId w:val="31"/>
+        </w:numPr>
+      </w:pPr>
+      <w:r>
+        <w:t xml:space="preserve">Add a small watermark with your initials to all of the images </w:t>
+      </w:r>
+      <w:proofErr w:type="gramStart"/>
+      <w:r>
+        <w:t>in</w:t>
+      </w:r>
+      <w:proofErr w:type="gramEnd"/>
+      <w:r>
+        <w:t xml:space="preserve"> the website</w:t>
+      </w:r>
+    </w:p>
+    <w:p>
+      <w:pPr>
+        <w:pStyle w:val="ListParagraph"/>
+        <w:numPr>
+          <w:ilvl w:val="0"/>
+          <w:numId w:val="31"/>
+        </w:numPr>
+      </w:pPr>
+      <w:r>
+        <w:t>Add a date to every card (article, product, etc..) and align it to the opposite side of the title of the card (make them in the same line)</w:t>
+      </w:r>
+    </w:p>
+    <w:p>
+      <w:pPr>
+        <w:pStyle w:val="Heading1"/>
+      </w:pPr>
+      <w:r>
+        <w:t>Exercise 2 (Flexbox Frog GAME)</w:t>
+      </w:r>
+    </w:p>
+    <w:p>
+      <w:r>
+        <w:t>Play this Game! (</w:t>
+      </w:r>
+      <w:hyperlink r:id="rId6" w:history="1">
+        <w:r>
+          <w:rPr>
+            <w:rStyle w:val="Hyperlink"/>
+          </w:rPr>
+          <w:t>https://flexboxfroggy.com/</w:t>
+        </w:r>
+      </w:hyperlink>
+      <w:r>
+        <w:t>). When you are done take a screenshot of your accomplishment and upload it to your repo.</w:t>
       </w:r>
     </w:p>
     <w:p>
@@ -38,7 +119,7 @@
         <w:t xml:space="preserve">Exercise </w:t>
       </w:r>
       <w:r>
-        <w:t>1</w:t>
+        <w:t>3</w:t>
       </w:r>
       <w:r>
         <w:t xml:space="preserve"> (Mobile Version)</w:t>
@@ -46,10 +127,7 @@
     </w:p>
     <w:p>
       <w:r>
-        <w:t xml:space="preserve">In this exercise you will learn how to make your website mobile-friendly. </w:t>
-      </w:r>
-      <w:r>
-        <w:t>Apply the following:</w:t>
+        <w:t>In this exercise you will learn how to make your website mobile-friendly. Apply the following:</w:t>
       </w:r>
     </w:p>
     <w:p/>
@@ -121,7 +199,7 @@
         <w:t xml:space="preserve">Exercise </w:t>
       </w:r>
       <w:r>
-        <w:t>2</w:t>
+        <w:t>4</w:t>
       </w:r>
       <w:r>
         <w:t xml:space="preserve"> (Desktop Layout)</w:t>
@@ -200,6 +278,7 @@
         </w:numPr>
       </w:pPr>
       <w:r>
+        <w:lastRenderedPageBreak/>
         <w:t>Elements display</w:t>
       </w:r>
     </w:p>
@@ -209,7 +288,13 @@
         <w:pStyle w:val="Heading1"/>
       </w:pPr>
       <w:r>
-        <w:t>Exercise 3 (CSS Frameworks)</w:t>
+        <w:t xml:space="preserve">Exercise </w:t>
+      </w:r>
+      <w:r>
+        <w:t>5</w:t>
+      </w:r>
+      <w:r>
+        <w:t xml:space="preserve"> (CSS Frameworks)</w:t>
       </w:r>
     </w:p>
     <w:p>
@@ -1542,6 +1627,119 @@
     </w:lvl>
   </w:abstractNum>
   <w:abstractNum w:abstractNumId="13" w15:restartNumberingAfterBreak="0">
+    <w:nsid w:val="2BD42035"/>
+    <w:multiLevelType w:val="hybridMultilevel"/>
+    <w:tmpl w:val="AEE8A960"/>
+    <w:lvl w:ilvl="0" w:tplc="04090001">
+      <w:start w:val="1"/>
+      <w:numFmt w:val="bullet"/>
+      <w:lvlText w:val=""/>
+      <w:lvlJc w:val="left"/>
+      <w:pPr>
+        <w:ind w:left="720" w:hanging="360"/>
+      </w:pPr>
+      <w:rPr>
+        <w:rFonts w:ascii="Symbol" w:hAnsi="Symbol" w:hint="default"/>
+      </w:rPr>
+    </w:lvl>
+    <w:lvl w:ilvl="1" w:tplc="04090003" w:tentative="1">
+      <w:start w:val="1"/>
+      <w:numFmt w:val="bullet"/>
+      <w:lvlText w:val="o"/>
+      <w:lvlJc w:val="left"/>
+      <w:pPr>
+        <w:ind w:left="1440" w:hanging="360"/>
+      </w:pPr>
+      <w:rPr>
+        <w:rFonts w:ascii="Courier New" w:hAnsi="Courier New" w:cs="Courier New" w:hint="default"/>
+      </w:rPr>
+    </w:lvl>
+    <w:lvl w:ilvl="2" w:tplc="04090005" w:tentative="1">
+      <w:start w:val="1"/>
+      <w:numFmt w:val="bullet"/>
+      <w:lvlText w:val=""/>
+      <w:lvlJc w:val="left"/>
+      <w:pPr>
+        <w:ind w:left="2160" w:hanging="360"/>
+      </w:pPr>
+      <w:rPr>
+        <w:rFonts w:ascii="Wingdings" w:hAnsi="Wingdings" w:hint="default"/>
+      </w:rPr>
+    </w:lvl>
+    <w:lvl w:ilvl="3" w:tplc="04090001" w:tentative="1">
+      <w:start w:val="1"/>
+      <w:numFmt w:val="bullet"/>
+      <w:lvlText w:val=""/>
+      <w:lvlJc w:val="left"/>
+      <w:pPr>
+        <w:ind w:left="2880" w:hanging="360"/>
+      </w:pPr>
+      <w:rPr>
+        <w:rFonts w:ascii="Symbol" w:hAnsi="Symbol" w:hint="default"/>
+      </w:rPr>
+    </w:lvl>
+    <w:lvl w:ilvl="4" w:tplc="04090003" w:tentative="1">
+      <w:start w:val="1"/>
+      <w:numFmt w:val="bullet"/>
+      <w:lvlText w:val="o"/>
+      <w:lvlJc w:val="left"/>
+      <w:pPr>
+        <w:ind w:left="3600" w:hanging="360"/>
+      </w:pPr>
+      <w:rPr>
+        <w:rFonts w:ascii="Courier New" w:hAnsi="Courier New" w:cs="Courier New" w:hint="default"/>
+      </w:rPr>
+    </w:lvl>
+    <w:lvl w:ilvl="5" w:tplc="04090005" w:tentative="1">
+      <w:start w:val="1"/>
+      <w:numFmt w:val="bullet"/>
+      <w:lvlText w:val=""/>
+      <w:lvlJc w:val="left"/>
+      <w:pPr>
+        <w:ind w:left="4320" w:hanging="360"/>
+      </w:pPr>
+      <w:rPr>
+        <w:rFonts w:ascii="Wingdings" w:hAnsi="Wingdings" w:hint="default"/>
+      </w:rPr>
+    </w:lvl>
+    <w:lvl w:ilvl="6" w:tplc="04090001" w:tentative="1">
+      <w:start w:val="1"/>
+      <w:numFmt w:val="bullet"/>
+      <w:lvlText w:val=""/>
+      <w:lvlJc w:val="left"/>
+      <w:pPr>
+        <w:ind w:left="5040" w:hanging="360"/>
+      </w:pPr>
+      <w:rPr>
+        <w:rFonts w:ascii="Symbol" w:hAnsi="Symbol" w:hint="default"/>
+      </w:rPr>
+    </w:lvl>
+    <w:lvl w:ilvl="7" w:tplc="04090003" w:tentative="1">
+      <w:start w:val="1"/>
+      <w:numFmt w:val="bullet"/>
+      <w:lvlText w:val="o"/>
+      <w:lvlJc w:val="left"/>
+      <w:pPr>
+        <w:ind w:left="5760" w:hanging="360"/>
+      </w:pPr>
+      <w:rPr>
+        <w:rFonts w:ascii="Courier New" w:hAnsi="Courier New" w:cs="Courier New" w:hint="default"/>
+      </w:rPr>
+    </w:lvl>
+    <w:lvl w:ilvl="8" w:tplc="04090005" w:tentative="1">
+      <w:start w:val="1"/>
+      <w:numFmt w:val="bullet"/>
+      <w:lvlText w:val=""/>
+      <w:lvlJc w:val="left"/>
+      <w:pPr>
+        <w:ind w:left="6480" w:hanging="360"/>
+      </w:pPr>
+      <w:rPr>
+        <w:rFonts w:ascii="Wingdings" w:hAnsi="Wingdings" w:hint="default"/>
+      </w:rPr>
+    </w:lvl>
+  </w:abstractNum>
+  <w:abstractNum w:abstractNumId="14" w15:restartNumberingAfterBreak="0">
     <w:nsid w:val="2C6F4D09"/>
     <w:multiLevelType w:val="multilevel"/>
     <w:tmpl w:val="1B8AE0C2"/>
@@ -1690,7 +1888,7 @@
       </w:rPr>
     </w:lvl>
   </w:abstractNum>
-  <w:abstractNum w:abstractNumId="14" w15:restartNumberingAfterBreak="0">
+  <w:abstractNum w:abstractNumId="15" w15:restartNumberingAfterBreak="0">
     <w:nsid w:val="2F5624D3"/>
     <w:multiLevelType w:val="multilevel"/>
     <w:tmpl w:val="D58884CA"/>
@@ -1803,7 +2001,7 @@
       </w:pPr>
     </w:lvl>
   </w:abstractNum>
-  <w:abstractNum w:abstractNumId="15" w15:restartNumberingAfterBreak="0">
+  <w:abstractNum w:abstractNumId="16" w15:restartNumberingAfterBreak="0">
     <w:nsid w:val="36773EAD"/>
     <w:multiLevelType w:val="hybridMultilevel"/>
     <w:tmpl w:val="D50CDC58"/>
@@ -1916,7 +2114,7 @@
       </w:rPr>
     </w:lvl>
   </w:abstractNum>
-  <w:abstractNum w:abstractNumId="16" w15:restartNumberingAfterBreak="0">
+  <w:abstractNum w:abstractNumId="17" w15:restartNumberingAfterBreak="0">
     <w:nsid w:val="38100B1A"/>
     <w:multiLevelType w:val="hybridMultilevel"/>
     <w:tmpl w:val="19BA4656"/>
@@ -2002,7 +2200,7 @@
       </w:pPr>
     </w:lvl>
   </w:abstractNum>
-  <w:abstractNum w:abstractNumId="17" w15:restartNumberingAfterBreak="0">
+  <w:abstractNum w:abstractNumId="18" w15:restartNumberingAfterBreak="0">
     <w:nsid w:val="404E3B84"/>
     <w:multiLevelType w:val="hybridMultilevel"/>
     <w:tmpl w:val="6D9C6BDC"/>
@@ -2091,7 +2289,7 @@
       </w:pPr>
     </w:lvl>
   </w:abstractNum>
-  <w:abstractNum w:abstractNumId="18" w15:restartNumberingAfterBreak="0">
+  <w:abstractNum w:abstractNumId="19" w15:restartNumberingAfterBreak="0">
     <w:nsid w:val="4CE81267"/>
     <w:multiLevelType w:val="hybridMultilevel"/>
     <w:tmpl w:val="A1B05DFA"/>
@@ -2203,7 +2401,7 @@
       </w:rPr>
     </w:lvl>
   </w:abstractNum>
-  <w:abstractNum w:abstractNumId="19" w15:restartNumberingAfterBreak="0">
+  <w:abstractNum w:abstractNumId="20" w15:restartNumberingAfterBreak="0">
     <w:nsid w:val="4E8E574B"/>
     <w:multiLevelType w:val="hybridMultilevel"/>
     <w:tmpl w:val="4BB61956"/>
@@ -2289,7 +2487,7 @@
       </w:pPr>
     </w:lvl>
   </w:abstractNum>
-  <w:abstractNum w:abstractNumId="20" w15:restartNumberingAfterBreak="0">
+  <w:abstractNum w:abstractNumId="21" w15:restartNumberingAfterBreak="0">
     <w:nsid w:val="4FD43903"/>
     <w:multiLevelType w:val="multilevel"/>
     <w:tmpl w:val="CEF65596"/>
@@ -2438,7 +2636,7 @@
       </w:rPr>
     </w:lvl>
   </w:abstractNum>
-  <w:abstractNum w:abstractNumId="21" w15:restartNumberingAfterBreak="0">
+  <w:abstractNum w:abstractNumId="22" w15:restartNumberingAfterBreak="0">
     <w:nsid w:val="5AFE08C0"/>
     <w:multiLevelType w:val="hybridMultilevel"/>
     <w:tmpl w:val="CD62DB98"/>
@@ -2550,7 +2748,7 @@
       </w:rPr>
     </w:lvl>
   </w:abstractNum>
-  <w:abstractNum w:abstractNumId="22" w15:restartNumberingAfterBreak="0">
+  <w:abstractNum w:abstractNumId="23" w15:restartNumberingAfterBreak="0">
     <w:nsid w:val="60770D51"/>
     <w:multiLevelType w:val="multilevel"/>
     <w:tmpl w:val="1390BA0A"/>
@@ -2663,7 +2861,7 @@
       </w:pPr>
     </w:lvl>
   </w:abstractNum>
-  <w:abstractNum w:abstractNumId="23" w15:restartNumberingAfterBreak="0">
+  <w:abstractNum w:abstractNumId="24" w15:restartNumberingAfterBreak="0">
     <w:nsid w:val="65CB6D15"/>
     <w:multiLevelType w:val="hybridMultilevel"/>
     <w:tmpl w:val="8B0E26A2"/>
@@ -2752,7 +2950,7 @@
       </w:pPr>
     </w:lvl>
   </w:abstractNum>
-  <w:abstractNum w:abstractNumId="24" w15:restartNumberingAfterBreak="0">
+  <w:abstractNum w:abstractNumId="25" w15:restartNumberingAfterBreak="0">
     <w:nsid w:val="67BF5CB7"/>
     <w:multiLevelType w:val="hybridMultilevel"/>
     <w:tmpl w:val="27FEBD3C"/>
@@ -2864,7 +3062,7 @@
       </w:rPr>
     </w:lvl>
   </w:abstractNum>
-  <w:abstractNum w:abstractNumId="25" w15:restartNumberingAfterBreak="0">
+  <w:abstractNum w:abstractNumId="26" w15:restartNumberingAfterBreak="0">
     <w:nsid w:val="696F0799"/>
     <w:multiLevelType w:val="multilevel"/>
     <w:tmpl w:val="5E58D7F8"/>
@@ -3013,7 +3211,7 @@
       </w:rPr>
     </w:lvl>
   </w:abstractNum>
-  <w:abstractNum w:abstractNumId="26" w15:restartNumberingAfterBreak="0">
+  <w:abstractNum w:abstractNumId="27" w15:restartNumberingAfterBreak="0">
     <w:nsid w:val="6C1B1225"/>
     <w:multiLevelType w:val="hybridMultilevel"/>
     <w:tmpl w:val="F5BAA2E0"/>
@@ -3125,7 +3323,7 @@
       </w:rPr>
     </w:lvl>
   </w:abstractNum>
-  <w:abstractNum w:abstractNumId="27" w15:restartNumberingAfterBreak="0">
+  <w:abstractNum w:abstractNumId="28" w15:restartNumberingAfterBreak="0">
     <w:nsid w:val="6CAA08DA"/>
     <w:multiLevelType w:val="multilevel"/>
     <w:tmpl w:val="8F5C47FC"/>
@@ -3238,7 +3436,7 @@
       </w:pPr>
     </w:lvl>
   </w:abstractNum>
-  <w:abstractNum w:abstractNumId="28" w15:restartNumberingAfterBreak="0">
+  <w:abstractNum w:abstractNumId="29" w15:restartNumberingAfterBreak="0">
     <w:nsid w:val="76847BAB"/>
     <w:multiLevelType w:val="hybridMultilevel"/>
     <w:tmpl w:val="5DA27800"/>
@@ -3351,7 +3549,7 @@
       </w:rPr>
     </w:lvl>
   </w:abstractNum>
-  <w:abstractNum w:abstractNumId="29" w15:restartNumberingAfterBreak="0">
+  <w:abstractNum w:abstractNumId="30" w15:restartNumberingAfterBreak="0">
     <w:nsid w:val="7EBB1687"/>
     <w:multiLevelType w:val="hybridMultilevel"/>
     <w:tmpl w:val="F2E82E74"/>
@@ -3465,22 +3663,22 @@
     </w:lvl>
   </w:abstractNum>
   <w:num w:numId="1" w16cid:durableId="188841734">
-    <w:abstractNumId w:val="18"/>
+    <w:abstractNumId w:val="19"/>
   </w:num>
   <w:num w:numId="2" w16cid:durableId="313073970">
-    <w:abstractNumId w:val="20"/>
+    <w:abstractNumId w:val="21"/>
   </w:num>
   <w:num w:numId="3" w16cid:durableId="2084986427">
-    <w:abstractNumId w:val="27"/>
+    <w:abstractNumId w:val="28"/>
   </w:num>
   <w:num w:numId="4" w16cid:durableId="206458317">
-    <w:abstractNumId w:val="22"/>
+    <w:abstractNumId w:val="23"/>
   </w:num>
   <w:num w:numId="5" w16cid:durableId="2115321803">
     <w:abstractNumId w:val="1"/>
   </w:num>
   <w:num w:numId="6" w16cid:durableId="1164663278">
-    <w:abstractNumId w:val="21"/>
+    <w:abstractNumId w:val="22"/>
   </w:num>
   <w:num w:numId="7" w16cid:durableId="1589004563">
     <w:abstractNumId w:val="10"/>
@@ -3489,37 +3687,37 @@
     <w:abstractNumId w:val="11"/>
   </w:num>
   <w:num w:numId="9" w16cid:durableId="29961883">
-    <w:abstractNumId w:val="25"/>
+    <w:abstractNumId w:val="26"/>
   </w:num>
   <w:num w:numId="10" w16cid:durableId="736705553">
     <w:abstractNumId w:val="4"/>
   </w:num>
   <w:num w:numId="11" w16cid:durableId="1820729955">
-    <w:abstractNumId w:val="28"/>
+    <w:abstractNumId w:val="29"/>
   </w:num>
   <w:num w:numId="12" w16cid:durableId="397823180">
-    <w:abstractNumId w:val="13"/>
+    <w:abstractNumId w:val="14"/>
   </w:num>
   <w:num w:numId="13" w16cid:durableId="96490102">
-    <w:abstractNumId w:val="15"/>
+    <w:abstractNumId w:val="16"/>
   </w:num>
   <w:num w:numId="14" w16cid:durableId="1652633912">
-    <w:abstractNumId w:val="14"/>
+    <w:abstractNumId w:val="15"/>
   </w:num>
   <w:num w:numId="15" w16cid:durableId="1234318820">
     <w:abstractNumId w:val="5"/>
   </w:num>
   <w:num w:numId="16" w16cid:durableId="435246666">
-    <w:abstractNumId w:val="26"/>
+    <w:abstractNumId w:val="27"/>
   </w:num>
   <w:num w:numId="17" w16cid:durableId="1494292652">
     <w:abstractNumId w:val="12"/>
   </w:num>
   <w:num w:numId="18" w16cid:durableId="1527257797">
-    <w:abstractNumId w:val="24"/>
+    <w:abstractNumId w:val="25"/>
   </w:num>
   <w:num w:numId="19" w16cid:durableId="2088384236">
-    <w:abstractNumId w:val="16"/>
+    <w:abstractNumId w:val="17"/>
   </w:num>
   <w:num w:numId="20" w16cid:durableId="825974116">
     <w:abstractNumId w:val="0"/>
@@ -3528,10 +3726,10 @@
     <w:abstractNumId w:val="2"/>
   </w:num>
   <w:num w:numId="22" w16cid:durableId="529100736">
-    <w:abstractNumId w:val="23"/>
+    <w:abstractNumId w:val="24"/>
   </w:num>
   <w:num w:numId="23" w16cid:durableId="699816397">
-    <w:abstractNumId w:val="19"/>
+    <w:abstractNumId w:val="20"/>
   </w:num>
   <w:num w:numId="24" w16cid:durableId="768427303">
     <w:abstractNumId w:val="9"/>
@@ -3546,13 +3744,16 @@
     <w:abstractNumId w:val="7"/>
   </w:num>
   <w:num w:numId="28" w16cid:durableId="856311133">
-    <w:abstractNumId w:val="17"/>
+    <w:abstractNumId w:val="18"/>
   </w:num>
   <w:num w:numId="29" w16cid:durableId="823283308">
-    <w:abstractNumId w:val="29"/>
+    <w:abstractNumId w:val="30"/>
   </w:num>
   <w:num w:numId="30" w16cid:durableId="496573749">
     <w:abstractNumId w:val="6"/>
+  </w:num>
+  <w:num w:numId="31" w16cid:durableId="220602120">
+    <w:abstractNumId w:val="13"/>
   </w:num>
 </w:numbering>
 </file>

</xml_diff>